<commit_message>
Menambah query pada file word
</commit_message>
<xml_diff>
--- a/awan/Kuis MySQL.docx
+++ b/awan/Kuis MySQL.docx
@@ -43,6 +43,20 @@
         <w:jc w:val="both"/>
       </w:pPr>
       <w:r>
+        <w:t>SELECT * FROM anggota WHERE role = ‘admin’</w:t>
+      </w:r>
+    </w:p>
+    <w:p>
+      <w:pPr>
+        <w:pStyle w:val="ListParagraph"/>
+        <w:spacing w:line="360" w:lineRule="auto"/>
+        <w:jc w:val="both"/>
+      </w:pPr>
+      <w:r>
+        <w:rPr>
+          <w:noProof/>
+          <w:lang w:val="en-US"/>
+        </w:rPr>
         <w:drawing>
           <wp:inline distT="0" distB="0" distL="0" distR="0" wp14:anchorId="6BC318EC" wp14:editId="69301421">
             <wp:extent cx="5283200" cy="1224513"/>
@@ -108,6 +122,31 @@
         <w:jc w:val="both"/>
       </w:pPr>
       <w:r>
+        <w:t xml:space="preserve">SELECT * FROM anggota WHERE </w:t>
+      </w:r>
+      <w:proofErr w:type="gramStart"/>
+      <w:r>
+        <w:t xml:space="preserve">role </w:t>
+      </w:r>
+      <w:r>
+        <w:t>!</w:t>
+      </w:r>
+      <w:proofErr w:type="gramEnd"/>
+      <w:r>
+        <w:t>= ‘admin’</w:t>
+      </w:r>
+    </w:p>
+    <w:p>
+      <w:pPr>
+        <w:pStyle w:val="ListParagraph"/>
+        <w:spacing w:line="360" w:lineRule="auto"/>
+        <w:jc w:val="both"/>
+      </w:pPr>
+      <w:r>
+        <w:rPr>
+          <w:noProof/>
+          <w:lang w:val="en-US"/>
+        </w:rPr>
         <w:drawing>
           <wp:inline distT="0" distB="0" distL="0" distR="0" wp14:anchorId="0D9AE25F" wp14:editId="5370166C">
             <wp:extent cx="5270500" cy="2570434"/>
@@ -153,6 +192,11 @@
       </w:pPr>
     </w:p>
     <w:p>
+      <w:r>
+        <w:br w:type="page"/>
+      </w:r>
+    </w:p>
+    <w:p>
       <w:pPr>
         <w:pStyle w:val="ListParagraph"/>
         <w:numPr>
@@ -163,6 +207,7 @@
         <w:jc w:val="both"/>
       </w:pPr>
       <w:r>
+        <w:lastRenderedPageBreak/>
         <w:t>Tampilkan id dan nama anggota yg belum pernah melakukan peminjaman</w:t>
       </w:r>
     </w:p>
@@ -173,6 +218,34 @@
         <w:jc w:val="both"/>
       </w:pPr>
       <w:r>
+        <w:t xml:space="preserve">SELECT id_anggota, </w:t>
+      </w:r>
+      <w:proofErr w:type="gramStart"/>
+      <w:r>
+        <w:t>nama</w:t>
+      </w:r>
+      <w:proofErr w:type="gramEnd"/>
+      <w:r>
+        <w:t xml:space="preserve"> FROM anggota WHERE NOT EXISTS (SELECT id_anggota FROM peminjaman</w:t>
+      </w:r>
+      <w:r>
+        <w:t xml:space="preserve"> WHERE peminjaman.id_anggota = anggota.id_anggota</w:t>
+      </w:r>
+      <w:r>
+        <w:t>)</w:t>
+      </w:r>
+    </w:p>
+    <w:p>
+      <w:pPr>
+        <w:pStyle w:val="ListParagraph"/>
+        <w:spacing w:line="360" w:lineRule="auto"/>
+        <w:jc w:val="both"/>
+      </w:pPr>
+      <w:r>
+        <w:rPr>
+          <w:noProof/>
+          <w:lang w:val="en-US"/>
+        </w:rPr>
         <w:drawing>
           <wp:inline distT="0" distB="0" distL="0" distR="0" wp14:anchorId="4559BAB0" wp14:editId="5F6C8E7A">
             <wp:extent cx="5289550" cy="2061084"/>
@@ -220,20 +293,6 @@
     <w:p>
       <w:pPr>
         <w:pStyle w:val="ListParagraph"/>
-        <w:spacing w:line="360" w:lineRule="auto"/>
-        <w:jc w:val="both"/>
-      </w:pPr>
-    </w:p>
-    <w:p>
-      <w:pPr>
-        <w:pStyle w:val="ListParagraph"/>
-        <w:spacing w:line="360" w:lineRule="auto"/>
-        <w:jc w:val="both"/>
-      </w:pPr>
-    </w:p>
-    <w:p>
-      <w:pPr>
-        <w:pStyle w:val="ListParagraph"/>
         <w:numPr>
           <w:ilvl w:val="0"/>
           <w:numId w:val="1"/>
@@ -242,7 +301,6 @@
         <w:jc w:val="both"/>
       </w:pPr>
       <w:r>
-        <w:lastRenderedPageBreak/>
         <w:t>Tampilan id, nama, telp anggota yg pernah melakukan peminjaman</w:t>
       </w:r>
     </w:p>
@@ -253,6 +311,28 @@
         <w:jc w:val="both"/>
       </w:pPr>
       <w:r>
+        <w:t xml:space="preserve">SELECT DISTINCT id_anggota, </w:t>
+      </w:r>
+      <w:proofErr w:type="gramStart"/>
+      <w:r>
+        <w:t>nama</w:t>
+      </w:r>
+      <w:proofErr w:type="gramEnd"/>
+      <w:r>
+        <w:t xml:space="preserve"> FROM anggota WHERE EXISTS (SELECT id_anggota FROM peminjaman WHERE peminjaman.id_anggota = anggota.id_peminjaman)</w:t>
+      </w:r>
+    </w:p>
+    <w:p>
+      <w:pPr>
+        <w:pStyle w:val="ListParagraph"/>
+        <w:spacing w:line="360" w:lineRule="auto"/>
+        <w:jc w:val="both"/>
+      </w:pPr>
+      <w:r>
+        <w:rPr>
+          <w:noProof/>
+          <w:lang w:val="en-US"/>
+        </w:rPr>
         <w:drawing>
           <wp:inline distT="0" distB="0" distL="0" distR="0" wp14:anchorId="24731749" wp14:editId="6E8DFD34">
             <wp:extent cx="5283200" cy="2007101"/>
@@ -298,6 +378,11 @@
       </w:pPr>
     </w:p>
     <w:p>
+      <w:r>
+        <w:br w:type="page"/>
+      </w:r>
+    </w:p>
+    <w:p>
       <w:pPr>
         <w:pStyle w:val="ListParagraph"/>
         <w:numPr>
@@ -308,6 +393,7 @@
         <w:jc w:val="both"/>
       </w:pPr>
       <w:r>
+        <w:lastRenderedPageBreak/>
         <w:t>Tampilkan id, nama, telp anggota yg pernah melakukan peminjaman lebih dari 1x</w:t>
       </w:r>
     </w:p>
@@ -318,6 +404,31 @@
         <w:jc w:val="both"/>
       </w:pPr>
       <w:r>
+        <w:t xml:space="preserve">SELECT </w:t>
+      </w:r>
+      <w:proofErr w:type="gramStart"/>
+      <w:r>
+        <w:t>COUNT(</w:t>
+      </w:r>
+      <w:proofErr w:type="gramEnd"/>
+      <w:r>
+        <w:t>peminjaman.id_anggota) AS total, peminjaman.id_anggota, nama, telp FROM peminjaman JOIN anggota ON peminjaman.id_anggota = anggota.id_anggota GROUP BY peminjaman</w:t>
+      </w:r>
+      <w:r>
+        <w:t>.id_anggota HAVING COUNT(peminjaman.id_anggota) &gt; 1</w:t>
+      </w:r>
+    </w:p>
+    <w:p>
+      <w:pPr>
+        <w:pStyle w:val="ListParagraph"/>
+        <w:spacing w:line="360" w:lineRule="auto"/>
+        <w:jc w:val="both"/>
+      </w:pPr>
+      <w:r>
+        <w:rPr>
+          <w:noProof/>
+          <w:lang w:val="en-US"/>
+        </w:rPr>
         <w:drawing>
           <wp:inline distT="0" distB="0" distL="0" distR="0" wp14:anchorId="4C2F857D" wp14:editId="5DE7AAC5">
             <wp:extent cx="5278755" cy="1651000"/>
@@ -383,6 +494,28 @@
         <w:jc w:val="both"/>
       </w:pPr>
       <w:r>
+        <w:t xml:space="preserve">SELECT </w:t>
+      </w:r>
+      <w:proofErr w:type="gramStart"/>
+      <w:r>
+        <w:t>nama</w:t>
+      </w:r>
+      <w:proofErr w:type="gramEnd"/>
+      <w:r>
+        <w:t>, telp, alamat, tgl_pinjam, tgl_kembali FROM peminjaman JOIN anggota ON peminjaman.id_anggota = anggota.id_anggota</w:t>
+      </w:r>
+    </w:p>
+    <w:p>
+      <w:pPr>
+        <w:pStyle w:val="ListParagraph"/>
+        <w:spacing w:line="360" w:lineRule="auto"/>
+        <w:jc w:val="both"/>
+      </w:pPr>
+      <w:r>
+        <w:rPr>
+          <w:noProof/>
+          <w:lang w:val="en-US"/>
+        </w:rPr>
         <w:drawing>
           <wp:inline distT="0" distB="0" distL="0" distR="0" wp14:anchorId="23C984D7" wp14:editId="75E1DDCB">
             <wp:extent cx="5264150" cy="2150918"/>
@@ -447,6 +580,31 @@
         <w:jc w:val="both"/>
       </w:pPr>
       <w:r>
+        <w:t>SELECT nama, telp, alamat, tgl_pinjam, tgl_kembali FROM peminjaman JOIN anggota ON peminjaman.id_anggota = anggota.id_anggota</w:t>
+      </w:r>
+      <w:r>
+        <w:t xml:space="preserve"> WHERE </w:t>
+      </w:r>
+      <w:proofErr w:type="gramStart"/>
+      <w:r>
+        <w:t>MONTH(</w:t>
+      </w:r>
+      <w:proofErr w:type="gramEnd"/>
+      <w:r>
+        <w:t>tgl_kembali) = 6</w:t>
+      </w:r>
+    </w:p>
+    <w:p>
+      <w:pPr>
+        <w:pStyle w:val="ListParagraph"/>
+        <w:spacing w:line="360" w:lineRule="auto"/>
+        <w:jc w:val="both"/>
+      </w:pPr>
+      <w:r>
+        <w:rPr>
+          <w:noProof/>
+          <w:lang w:val="en-US"/>
+        </w:rPr>
         <w:drawing>
           <wp:inline distT="0" distB="0" distL="0" distR="0" wp14:anchorId="150EF2D6" wp14:editId="06557A03">
             <wp:extent cx="5270500" cy="1818924"/>
@@ -512,6 +670,43 @@
         <w:jc w:val="both"/>
       </w:pPr>
       <w:r>
+        <w:t>SELECT nama, telp, alamat, tgl_pinjam, tgl_kembali FROM peminjaman JOIN anggota ON peminjaman.id_anggota = anggota.id_anggota</w:t>
+      </w:r>
+      <w:r>
+        <w:t xml:space="preserve"> </w:t>
+      </w:r>
+      <w:r>
+        <w:t xml:space="preserve">WHERE </w:t>
+      </w:r>
+      <w:proofErr w:type="gramStart"/>
+      <w:r>
+        <w:t>MONTH(</w:t>
+      </w:r>
+      <w:proofErr w:type="gramEnd"/>
+      <w:r>
+        <w:t>tgl_</w:t>
+      </w:r>
+      <w:r>
+        <w:t>pinjam</w:t>
+      </w:r>
+      <w:r>
+        <w:t>)</w:t>
+      </w:r>
+      <w:r>
+        <w:t xml:space="preserve"> = 5</w:t>
+      </w:r>
+    </w:p>
+    <w:p>
+      <w:pPr>
+        <w:pStyle w:val="ListParagraph"/>
+        <w:spacing w:line="360" w:lineRule="auto"/>
+        <w:jc w:val="both"/>
+      </w:pPr>
+      <w:r>
+        <w:rPr>
+          <w:noProof/>
+          <w:lang w:val="en-US"/>
+        </w:rPr>
         <w:drawing>
           <wp:inline distT="0" distB="0" distL="0" distR="0" wp14:anchorId="561915F9" wp14:editId="4A47EC3E">
             <wp:extent cx="5245100" cy="1734033"/>
@@ -557,6 +752,11 @@
       </w:pPr>
     </w:p>
     <w:p>
+      <w:r>
+        <w:br w:type="page"/>
+      </w:r>
+    </w:p>
+    <w:p>
       <w:pPr>
         <w:pStyle w:val="ListParagraph"/>
         <w:numPr>
@@ -567,6 +767,7 @@
         <w:jc w:val="both"/>
       </w:pPr>
       <w:r>
+        <w:lastRenderedPageBreak/>
         <w:t>Tampilkan nama, telp, alamat, tanggal pinjam dan tanggal kembali yang tanggal pinjam</w:t>
       </w:r>
       <w:r>
@@ -580,6 +781,40 @@
         <w:jc w:val="both"/>
       </w:pPr>
       <w:r>
+        <w:t xml:space="preserve">SELECT nama, telp, alamat, tgl_pinjam, tgl_kembali FROM peminjaman JOIN anggota ON peminjaman.id_anggota = anggota.id_anggota WHERE </w:t>
+      </w:r>
+      <w:proofErr w:type="gramStart"/>
+      <w:r>
+        <w:t>MONTH(</w:t>
+      </w:r>
+      <w:proofErr w:type="gramEnd"/>
+      <w:r>
+        <w:t>tgl_pinjam)</w:t>
+      </w:r>
+      <w:r>
+        <w:t xml:space="preserve"> = 6 AND </w:t>
+      </w:r>
+      <w:r>
+        <w:t>MONTH(tgl_</w:t>
+      </w:r>
+      <w:r>
+        <w:t>kembali</w:t>
+      </w:r>
+      <w:r>
+        <w:t>) = 6</w:t>
+      </w:r>
+    </w:p>
+    <w:p>
+      <w:pPr>
+        <w:pStyle w:val="ListParagraph"/>
+        <w:spacing w:line="360" w:lineRule="auto"/>
+        <w:jc w:val="both"/>
+      </w:pPr>
+      <w:r>
+        <w:rPr>
+          <w:noProof/>
+          <w:lang w:val="en-US"/>
+        </w:rPr>
         <w:drawing>
           <wp:inline distT="0" distB="0" distL="0" distR="0" wp14:anchorId="72A46A15" wp14:editId="759E3340">
             <wp:extent cx="5251450" cy="1549370"/>
@@ -618,9 +853,11 @@
       </w:r>
     </w:p>
     <w:p>
-      <w:r>
-        <w:br w:type="page"/>
-      </w:r>
+      <w:pPr>
+        <w:pStyle w:val="ListParagraph"/>
+        <w:spacing w:line="360" w:lineRule="auto"/>
+        <w:jc w:val="both"/>
+      </w:pPr>
     </w:p>
     <w:p>
       <w:pPr>
@@ -633,7 +870,6 @@
         <w:jc w:val="both"/>
       </w:pPr>
       <w:r>
-        <w:lastRenderedPageBreak/>
         <w:t>Tampilkan nama, telp, alamat, tanggal pinjam dan tanggal kembali yang anggotanya beralamat di Bandung</w:t>
       </w:r>
     </w:p>
@@ -644,6 +880,31 @@
         <w:jc w:val="both"/>
       </w:pPr>
       <w:r>
+        <w:t xml:space="preserve">SELECT </w:t>
+      </w:r>
+      <w:proofErr w:type="gramStart"/>
+      <w:r>
+        <w:t>nama</w:t>
+      </w:r>
+      <w:proofErr w:type="gramEnd"/>
+      <w:r>
+        <w:t>, telp, alamat, tgl_pinjam, tgl_kembali FROM peminjaman JOIN anggota ON peminjaman.id_anggota = anggota.id_anggota</w:t>
+      </w:r>
+      <w:r>
+        <w:t xml:space="preserve"> WHERE alamat LIKE ‘%Bandung%’</w:t>
+      </w:r>
+    </w:p>
+    <w:p>
+      <w:pPr>
+        <w:pStyle w:val="ListParagraph"/>
+        <w:spacing w:line="360" w:lineRule="auto"/>
+        <w:jc w:val="both"/>
+      </w:pPr>
+      <w:r>
+        <w:rPr>
+          <w:noProof/>
+          <w:lang w:val="en-US"/>
+        </w:rPr>
         <w:drawing>
           <wp:inline distT="0" distB="0" distL="0" distR="0" wp14:anchorId="279AF92A" wp14:editId="402F93AA">
             <wp:extent cx="5283200" cy="1607905"/>
@@ -689,6 +950,11 @@
       </w:pPr>
     </w:p>
     <w:p>
+      <w:r>
+        <w:br w:type="page"/>
+      </w:r>
+    </w:p>
+    <w:p>
       <w:pPr>
         <w:pStyle w:val="ListParagraph"/>
         <w:numPr>
@@ -699,6 +965,7 @@
         <w:jc w:val="both"/>
       </w:pPr>
       <w:r>
+        <w:lastRenderedPageBreak/>
         <w:t>Tampilkan nama, telp, alamat, tanggal pinjam dan tanggal kembali yang anggotanya beralamat di Bandung dan berjenis kelamin perempuan</w:t>
       </w:r>
     </w:p>
@@ -709,6 +976,31 @@
         <w:jc w:val="both"/>
       </w:pPr>
       <w:r>
+        <w:t xml:space="preserve">SELECT </w:t>
+      </w:r>
+      <w:proofErr w:type="gramStart"/>
+      <w:r>
+        <w:t>nama</w:t>
+      </w:r>
+      <w:proofErr w:type="gramEnd"/>
+      <w:r>
+        <w:t>, telp, alamat, tgl_pinjam, tgl_kembali FROM peminjaman JOIN anggota ON peminjaman.id_anggota = anggota.id_anggota WHERE alamat LIKE ‘%Bandung%’</w:t>
+      </w:r>
+      <w:r>
+        <w:t xml:space="preserve"> AND sex = ‘P’</w:t>
+      </w:r>
+    </w:p>
+    <w:p>
+      <w:pPr>
+        <w:pStyle w:val="ListParagraph"/>
+        <w:spacing w:line="360" w:lineRule="auto"/>
+        <w:jc w:val="both"/>
+      </w:pPr>
+      <w:r>
+        <w:rPr>
+          <w:noProof/>
+          <w:lang w:val="en-US"/>
+        </w:rPr>
         <w:drawing>
           <wp:inline distT="0" distB="0" distL="0" distR="0" wp14:anchorId="1B7366C0" wp14:editId="1B3BB0A4">
             <wp:extent cx="5295900" cy="1601796"/>
@@ -774,6 +1066,79 @@
         <w:jc w:val="both"/>
       </w:pPr>
       <w:r>
+        <w:t>SELECT</w:t>
+      </w:r>
+      <w:r>
+        <w:t xml:space="preserve"> DISTINCT</w:t>
+      </w:r>
+      <w:r>
+        <w:t xml:space="preserve"> </w:t>
+      </w:r>
+      <w:proofErr w:type="gramStart"/>
+      <w:r>
+        <w:t>nama</w:t>
+      </w:r>
+      <w:proofErr w:type="gramEnd"/>
+      <w:r>
+        <w:t>, telp, alamat, tgl_pinjam, tgl_kembali</w:t>
+      </w:r>
+      <w:r>
+        <w:t>, isbn, qty</w:t>
+      </w:r>
+      <w:r>
+        <w:t xml:space="preserve"> FROM </w:t>
+      </w:r>
+      <w:r>
+        <w:t>detail_</w:t>
+      </w:r>
+      <w:r>
+        <w:t xml:space="preserve">peminjaman JOIN </w:t>
+      </w:r>
+      <w:r>
+        <w:t>peminjaman</w:t>
+      </w:r>
+      <w:r>
+        <w:t xml:space="preserve"> ON </w:t>
+      </w:r>
+      <w:r>
+        <w:t>detail_</w:t>
+      </w:r>
+      <w:r>
+        <w:t>peminjaman.id_</w:t>
+      </w:r>
+      <w:r>
+        <w:t>pinjam</w:t>
+      </w:r>
+      <w:r>
+        <w:t xml:space="preserve"> = </w:t>
+      </w:r>
+      <w:r>
+        <w:t>peminjaman</w:t>
+      </w:r>
+      <w:r>
+        <w:t>.id_</w:t>
+      </w:r>
+      <w:r>
+        <w:t>pinjam</w:t>
+      </w:r>
+      <w:r>
+        <w:t xml:space="preserve"> </w:t>
+      </w:r>
+      <w:r>
+        <w:t>JOIN anggota ON peminjaman.id_anggota = anggota.id_anggota WHERE qty &gt; 1</w:t>
+      </w:r>
+    </w:p>
+    <w:p>
+      <w:pPr>
+        <w:pStyle w:val="ListParagraph"/>
+        <w:spacing w:line="360" w:lineRule="auto"/>
+        <w:jc w:val="both"/>
+      </w:pPr>
+      <w:r>
+        <w:rPr>
+          <w:noProof/>
+          <w:lang w:val="en-US"/>
+        </w:rPr>
         <w:drawing>
           <wp:inline distT="0" distB="0" distL="0" distR="0" wp14:anchorId="260546E6" wp14:editId="7F52B07E">
             <wp:extent cx="5257800" cy="1771435"/>
@@ -845,6 +1210,46 @@
         <w:jc w:val="both"/>
       </w:pPr>
       <w:r>
+        <w:t xml:space="preserve">SELECT </w:t>
+      </w:r>
+      <w:proofErr w:type="gramStart"/>
+      <w:r>
+        <w:t>nama</w:t>
+      </w:r>
+      <w:proofErr w:type="gramEnd"/>
+      <w:r>
+        <w:t xml:space="preserve">, telp, alamat, tgl_pinjam, tgl_kembali, </w:t>
+      </w:r>
+      <w:r>
+        <w:t>buku.</w:t>
+      </w:r>
+      <w:r>
+        <w:t>isbn, qty</w:t>
+      </w:r>
+      <w:r>
+        <w:t>, judul, harga_pinjam</w:t>
+      </w:r>
+      <w:r>
+        <w:t>, harga_pinjam * qty AS ‘total harga’</w:t>
+      </w:r>
+      <w:r>
+        <w:t xml:space="preserve"> FROM detail_peminjaman JOIN peminjaman ON detail_peminjaman.id_pinjam = peminjaman.id_pinjam JOIN anggota ON peminjaman.id_anggota = anggota.id_anggota </w:t>
+      </w:r>
+      <w:r>
+        <w:t>JOIN buku ON detail_peminjaman.isbn = buku.isbn</w:t>
+      </w:r>
+    </w:p>
+    <w:p>
+      <w:pPr>
+        <w:pStyle w:val="ListParagraph"/>
+        <w:spacing w:line="360" w:lineRule="auto"/>
+        <w:jc w:val="both"/>
+      </w:pPr>
+      <w:r>
+        <w:rPr>
+          <w:noProof/>
+          <w:lang w:val="en-US"/>
+        </w:rPr>
         <w:drawing>
           <wp:inline distT="0" distB="0" distL="0" distR="0" wp14:anchorId="1A55D83C" wp14:editId="485BB1BC">
             <wp:extent cx="5232400" cy="2528085"/>
@@ -890,6 +1295,11 @@
       </w:pPr>
     </w:p>
     <w:p>
+      <w:r>
+        <w:br w:type="page"/>
+      </w:r>
+    </w:p>
+    <w:p>
       <w:pPr>
         <w:pStyle w:val="ListParagraph"/>
         <w:numPr>
@@ -900,6 +1310,7 @@
         <w:jc w:val="both"/>
       </w:pPr>
       <w:r>
+        <w:lastRenderedPageBreak/>
         <w:t>Tampilkan nama anggota, telp anggota, alamat anggota, tanggal pinjam, tanggal kembali, isbn, qty, judul buku, nama penerbit, nama pengarang dan nama katalog</w:t>
       </w:r>
     </w:p>
@@ -910,6 +1321,71 @@
         <w:jc w:val="both"/>
       </w:pPr>
       <w:r>
+        <w:t xml:space="preserve">SELECT </w:t>
+      </w:r>
+      <w:r>
+        <w:t>anggota.</w:t>
+      </w:r>
+      <w:r>
+        <w:t xml:space="preserve">nama, </w:t>
+      </w:r>
+      <w:r>
+        <w:t>anggota.</w:t>
+      </w:r>
+      <w:r>
+        <w:t xml:space="preserve">telp, </w:t>
+      </w:r>
+      <w:r>
+        <w:t>anggota.</w:t>
+      </w:r>
+      <w:r>
+        <w:t xml:space="preserve">alamat, </w:t>
+      </w:r>
+      <w:r>
+        <w:t>peminjaman.</w:t>
+      </w:r>
+      <w:r>
+        <w:t xml:space="preserve">tgl_pinjam, </w:t>
+      </w:r>
+      <w:r>
+        <w:t>peminjaman.</w:t>
+      </w:r>
+      <w:r>
+        <w:t xml:space="preserve">tgl_kembali, buku.isbn, qty, judul, </w:t>
+      </w:r>
+      <w:r>
+        <w:t>nama_penerbit</w:t>
+      </w:r>
+      <w:r>
+        <w:t xml:space="preserve">, </w:t>
+      </w:r>
+      <w:r>
+        <w:t>nama_pengarang, katalog.</w:t>
+      </w:r>
+      <w:r>
+        <w:t>nama</w:t>
+      </w:r>
+      <w:r>
+        <w:t xml:space="preserve"> FROM detail_peminjaman JOIN peminjaman ON detail_peminjaman.id_pinjam = peminjaman.id_pinjam JOIN anggota ON peminjaman.id_anggota = anggota.id_anggota JOIN buku ON detail_peminjaman.isbn = buku.isbn</w:t>
+      </w:r>
+      <w:r>
+        <w:t xml:space="preserve"> JOIN penerbit ON buku.id_penerbit = penerbit.id_penerbit</w:t>
+      </w:r>
+      <w:r>
+        <w:t xml:space="preserve"> JOIN pengarang ON buku.id_pengarang = pengarang.id_pengarang JOIN katalog ON buku.id_katalog = katalog.id_katalog</w:t>
+      </w:r>
+    </w:p>
+    <w:p>
+      <w:pPr>
+        <w:pStyle w:val="ListParagraph"/>
+        <w:spacing w:line="360" w:lineRule="auto"/>
+        <w:jc w:val="both"/>
+      </w:pPr>
+      <w:r>
+        <w:rPr>
+          <w:noProof/>
+          <w:lang w:val="en-US"/>
+        </w:rPr>
         <w:drawing>
           <wp:inline distT="0" distB="0" distL="0" distR="0" wp14:anchorId="02B95250" wp14:editId="01D8DE9D">
             <wp:extent cx="5292815" cy="2597150"/>
@@ -981,6 +1457,28 @@
         <w:jc w:val="both"/>
       </w:pPr>
       <w:r>
+        <w:t xml:space="preserve">SELECT katalog.id, </w:t>
+      </w:r>
+      <w:proofErr w:type="gramStart"/>
+      <w:r>
+        <w:t>nama</w:t>
+      </w:r>
+      <w:proofErr w:type="gramEnd"/>
+      <w:r>
+        <w:t>, judul FROM katalog LEFT JOIN buku ON katalog.id_katalog = buku.id_katalog</w:t>
+      </w:r>
+    </w:p>
+    <w:p>
+      <w:pPr>
+        <w:pStyle w:val="ListParagraph"/>
+        <w:spacing w:line="360" w:lineRule="auto"/>
+        <w:jc w:val="both"/>
+      </w:pPr>
+      <w:r>
+        <w:rPr>
+          <w:noProof/>
+          <w:lang w:val="en-US"/>
+        </w:rPr>
         <w:drawing>
           <wp:inline distT="0" distB="0" distL="0" distR="0" wp14:anchorId="0584D5AC" wp14:editId="56B4C312">
             <wp:extent cx="5283200" cy="3259124"/>
@@ -1054,6 +1552,20 @@
         <w:jc w:val="both"/>
       </w:pPr>
       <w:r>
+        <w:t>SELECT isbn, judul, tahun, buku.id_penerbit, id_pengarang, id_katalog, qty_stok, harga_pinjam, nama_penerbit FROM buku LEFT JOIN penerbit ON buku.id_penerbit = penerbit.id_penerbit</w:t>
+      </w:r>
+    </w:p>
+    <w:p>
+      <w:pPr>
+        <w:pStyle w:val="ListParagraph"/>
+        <w:spacing w:line="360" w:lineRule="auto"/>
+        <w:jc w:val="both"/>
+      </w:pPr>
+      <w:r>
+        <w:rPr>
+          <w:noProof/>
+          <w:lang w:val="en-US"/>
+        </w:rPr>
         <w:drawing>
           <wp:inline distT="0" distB="0" distL="0" distR="0" wp14:anchorId="6411BD71" wp14:editId="3B64FE72">
             <wp:extent cx="5277975" cy="2527300"/>
@@ -1099,11 +1611,6 @@
       </w:pPr>
     </w:p>
     <w:p>
-      <w:r>
-        <w:br w:type="page"/>
-      </w:r>
-    </w:p>
-    <w:p>
       <w:pPr>
         <w:pStyle w:val="ListParagraph"/>
         <w:numPr>
@@ -1125,6 +1632,28 @@
         <w:jc w:val="both"/>
       </w:pPr>
       <w:r>
+        <w:t xml:space="preserve">SELECT </w:t>
+      </w:r>
+      <w:proofErr w:type="gramStart"/>
+      <w:r>
+        <w:t>COUNT(</w:t>
+      </w:r>
+      <w:proofErr w:type="gramEnd"/>
+      <w:r>
+        <w:t>id_pengarang) AS total FROM buku WHERE id_pengarang = ‘PG05’</w:t>
+      </w:r>
+    </w:p>
+    <w:p>
+      <w:pPr>
+        <w:pStyle w:val="ListParagraph"/>
+        <w:spacing w:line="360" w:lineRule="auto"/>
+        <w:jc w:val="both"/>
+      </w:pPr>
+      <w:r>
+        <w:rPr>
+          <w:noProof/>
+          <w:lang w:val="en-US"/>
+        </w:rPr>
         <w:drawing>
           <wp:inline distT="0" distB="0" distL="0" distR="0" wp14:anchorId="00A7D63C" wp14:editId="5F3BF938">
             <wp:extent cx="5257800" cy="2009684"/>
@@ -1190,6 +1719,20 @@
         <w:jc w:val="both"/>
       </w:pPr>
       <w:r>
+        <w:t>SELECT * FROM buku WHERE harga_pinjam &gt; 10000</w:t>
+      </w:r>
+    </w:p>
+    <w:p>
+      <w:pPr>
+        <w:pStyle w:val="ListParagraph"/>
+        <w:spacing w:line="360" w:lineRule="auto"/>
+        <w:jc w:val="both"/>
+      </w:pPr>
+      <w:r>
+        <w:rPr>
+          <w:noProof/>
+          <w:lang w:val="en-US"/>
+        </w:rPr>
         <w:drawing>
           <wp:inline distT="0" distB="0" distL="0" distR="0" wp14:anchorId="4021CBE4" wp14:editId="2438E60F">
             <wp:extent cx="5283200" cy="1879499"/>
@@ -1255,6 +1798,20 @@
         <w:jc w:val="both"/>
       </w:pPr>
       <w:r>
+        <w:t>SELECT * FROM buku WHERE id_penerbit = ‘PN01’ AND qty_stok &gt; 10</w:t>
+      </w:r>
+    </w:p>
+    <w:p>
+      <w:pPr>
+        <w:pStyle w:val="ListParagraph"/>
+        <w:spacing w:line="360" w:lineRule="auto"/>
+        <w:jc w:val="both"/>
+      </w:pPr>
+      <w:r>
+        <w:rPr>
+          <w:noProof/>
+          <w:lang w:val="en-US"/>
+        </w:rPr>
         <w:drawing>
           <wp:inline distT="0" distB="0" distL="0" distR="0" wp14:anchorId="478601A3" wp14:editId="7A730735">
             <wp:extent cx="5295900" cy="1349498"/>
@@ -1325,8 +1882,23 @@
         <w:spacing w:line="360" w:lineRule="auto"/>
         <w:jc w:val="both"/>
       </w:pPr>
+      <w:r>
+        <w:t>SELECT * FROM anggota WHERE MONTH(tgl_entry) = 6</w:t>
+      </w:r>
       <w:bookmarkStart w:id="0" w:name="_GoBack"/>
-      <w:r>
+      <w:bookmarkEnd w:id="0"/>
+    </w:p>
+    <w:p>
+      <w:pPr>
+        <w:pStyle w:val="ListParagraph"/>
+        <w:spacing w:line="360" w:lineRule="auto"/>
+        <w:jc w:val="both"/>
+      </w:pPr>
+      <w:r>
+        <w:rPr>
+          <w:noProof/>
+          <w:lang w:val="en-US"/>
+        </w:rPr>
         <w:drawing>
           <wp:inline distT="0" distB="0" distL="0" distR="0" wp14:anchorId="7B94A9D9" wp14:editId="76F75F1C">
             <wp:extent cx="5289550" cy="1400037"/>
@@ -1363,7 +1935,6 @@
           </wp:inline>
         </w:drawing>
       </w:r>
-      <w:bookmarkEnd w:id="0"/>
     </w:p>
     <w:sectPr>
       <w:pgSz w:w="11906" w:h="16838"/>

</xml_diff>